<commit_message>
hyperlinks look like actual urls now because of an issue where the hyperlinks weren't working
</commit_message>
<xml_diff>
--- a/Hemant_Heer_Resume.docx
+++ b/Hemant_Heer_Resume.docx
@@ -459,14 +459,12 @@
               <w:tab/>
             </w:r>
             <w:hyperlink r:id="rId8" w:history="1">
-              <w:proofErr w:type="spellStart"/>
               <w:r>
                 <w:rPr>
                   <w:rStyle w:val="Hyperlink"/>
                 </w:rPr>
-                <w:t>detweet.online</w:t>
+                <w:t>https://detweet.online/</w:t>
               </w:r>
-              <w:proofErr w:type="spellEnd"/>
             </w:hyperlink>
           </w:p>
         </w:tc>
@@ -744,27 +742,7 @@
                   <w:szCs w:val="22"/>
                   <w:u w:val="none"/>
                 </w:rPr>
-                <w:t>github.com/</w:t>
-              </w:r>
-              <w:proofErr w:type="spellStart"/>
-              <w:r>
-                <w:rPr>
-                  <w:rStyle w:val="Hyperlink"/>
-                  <w:color w:val="auto"/>
-                  <w:szCs w:val="22"/>
-                  <w:u w:val="none"/>
-                </w:rPr>
-                <w:t>VortexH</w:t>
-              </w:r>
-              <w:proofErr w:type="spellEnd"/>
-              <w:r>
-                <w:rPr>
-                  <w:rStyle w:val="Hyperlink"/>
-                  <w:color w:val="auto"/>
-                  <w:szCs w:val="22"/>
-                  <w:u w:val="none"/>
-                </w:rPr>
-                <w:t>/abalone</w:t>
+                <w:t>https://github.com/VortexH/abalone</w:t>
               </w:r>
             </w:hyperlink>
           </w:p>
@@ -990,39 +968,8 @@
                   <w:szCs w:val="22"/>
                   <w:u w:val="none"/>
                 </w:rPr>
-                <w:t>github.com/</w:t>
+                <w:t>https://github.com/VortexH/KwikiLinks_MVP</w:t>
               </w:r>
-              <w:proofErr w:type="spellStart"/>
-              <w:r>
-                <w:rPr>
-                  <w:rStyle w:val="Hyperlink"/>
-                  <w:color w:val="auto"/>
-                  <w:szCs w:val="22"/>
-                  <w:u w:val="none"/>
-                </w:rPr>
-                <w:t>VortexH</w:t>
-              </w:r>
-              <w:proofErr w:type="spellEnd"/>
-              <w:r>
-                <w:rPr>
-                  <w:rStyle w:val="Hyperlink"/>
-                  <w:color w:val="auto"/>
-                  <w:szCs w:val="22"/>
-                  <w:u w:val="none"/>
-                </w:rPr>
-                <w:t>/</w:t>
-              </w:r>
-              <w:proofErr w:type="spellStart"/>
-              <w:r>
-                <w:rPr>
-                  <w:rStyle w:val="Hyperlink"/>
-                  <w:color w:val="auto"/>
-                  <w:szCs w:val="22"/>
-                  <w:u w:val="none"/>
-                </w:rPr>
-                <w:t>KwikiLinks_MVP</w:t>
-              </w:r>
-              <w:proofErr w:type="spellEnd"/>
             </w:hyperlink>
           </w:p>
         </w:tc>
@@ -1243,27 +1190,7 @@
                   <w:szCs w:val="22"/>
                   <w:u w:val="none"/>
                 </w:rPr>
-                <w:t>github.com/</w:t>
-              </w:r>
-              <w:proofErr w:type="spellStart"/>
-              <w:r>
-                <w:rPr>
-                  <w:rStyle w:val="Hyperlink"/>
-                  <w:color w:val="auto"/>
-                  <w:szCs w:val="22"/>
-                  <w:u w:val="none"/>
-                </w:rPr>
-                <w:t>VortexH</w:t>
-              </w:r>
-              <w:proofErr w:type="spellEnd"/>
-              <w:r>
-                <w:rPr>
-                  <w:rStyle w:val="Hyperlink"/>
-                  <w:color w:val="auto"/>
-                  <w:szCs w:val="22"/>
-                  <w:u w:val="none"/>
-                </w:rPr>
-                <w:t>/AirBnB_clone_v4</w:t>
+                <w:t>https://github.com/VortexH/AirBnB_clone_v4</w:t>
               </w:r>
             </w:hyperlink>
           </w:p>
@@ -1540,7 +1467,7 @@
                   <w:szCs w:val="22"/>
                   <w:u w:val="none"/>
                 </w:rPr>
-                <w:t>github.com/VortexH/simple_shell</w:t>
+                <w:t>https://github.com/VortexH/simple_shell</w:t>
               </w:r>
             </w:hyperlink>
             <w:bookmarkStart w:id="0" w:name="_GoBack"/>
@@ -3959,7 +3886,7 @@
 </file>
 
 <file path=customXml/itemProps1.xml><?xml version="1.0" encoding="utf-8"?>
-<ds:datastoreItem xmlns:ds="http://schemas.openxmlformats.org/officeDocument/2006/customXml" ds:itemID="{AF2D5AB8-482D-5D4E-9581-2204C19E1000}">
+<ds:datastoreItem xmlns:ds="http://schemas.openxmlformats.org/officeDocument/2006/customXml" ds:itemID="{2308FEF5-DB4A-2446-BBF1-609A6950F7F7}">
   <ds:schemaRefs>
     <ds:schemaRef ds:uri="http://schemas.openxmlformats.org/officeDocument/2006/bibliography"/>
   </ds:schemaRefs>

</xml_diff>